<commit_message>
Nouvelle regles Travail sur Flask en cours
</commit_message>
<xml_diff>
--- a/RegleDuJeuV1.docx
+++ b/RegleDuJeuV1.docx
@@ -100,15 +100,7 @@
         <w:t xml:space="preserve">une </w:t>
       </w:r>
       <w:r>
-        <w:t xml:space="preserve">case, pas en diagonal, impossible de traverser les murs. Si un pion A </w:t>
-      </w:r>
-      <w:proofErr w:type="spellStart"/>
-      <w:r>
-        <w:t>colle</w:t>
-      </w:r>
-      <w:proofErr w:type="spellEnd"/>
-      <w:r>
-        <w:t xml:space="preserve"> un pion B, le pion A peut « sauter » par-dessus le pion B</w:t>
+        <w:t>case, pas en diagonal, impossible de traverser les murs. Si un pion A colle un pion B, le pion A peut « sauter » par-dessus le pion B</w:t>
       </w:r>
       <w:r>
         <w:t xml:space="preserve">, a la condition que la case immédiatement derrière soit disponible. </w:t>
@@ -287,23 +279,7 @@
         <w:t>à</w:t>
       </w:r>
       <w:r>
-        <w:t xml:space="preserve"> appeler est disponible sur le </w:t>
-      </w:r>
-      <w:proofErr w:type="spellStart"/>
-      <w:r>
-        <w:t>github</w:t>
-      </w:r>
-      <w:proofErr w:type="spellEnd"/>
-      <w:r>
-        <w:t xml:space="preserve"> ci-dessus, et sera mis </w:t>
-      </w:r>
-      <w:proofErr w:type="gramStart"/>
-      <w:r>
-        <w:t>a</w:t>
-      </w:r>
-      <w:proofErr w:type="gramEnd"/>
-      <w:r>
-        <w:t xml:space="preserve"> jour au fur et a mesure des séances de TP. </w:t>
+        <w:t xml:space="preserve"> appeler est disponible sur le github ci-dessus, et sera mis a jour au fur et a mesure des séances de TP. </w:t>
       </w:r>
     </w:p>
     <w:p>
@@ -923,15 +899,7 @@
     </w:p>
     <w:p>
       <w:r>
-        <w:t xml:space="preserve">La taille du plateau est donc doublée pour pouvoir prendre en compte les positions possibles pour les murs. </w:t>
-      </w:r>
-      <w:proofErr w:type="gramStart"/>
-      <w:r>
-        <w:t>On</w:t>
-      </w:r>
-      <w:proofErr w:type="gramEnd"/>
-      <w:r>
-        <w:t xml:space="preserve"> défini que le point (x=0, y=0) se trouve </w:t>
+        <w:t xml:space="preserve">La taille du plateau est donc doublée pour pouvoir prendre en compte les positions possibles pour les murs. On défini que le point (x=0, y=0) se trouve </w:t>
       </w:r>
     </w:p>
     <w:tbl>
@@ -1682,15 +1650,8 @@
           <w:numId w:val="1"/>
         </w:numPr>
       </w:pPr>
-      <w:proofErr w:type="spellStart"/>
-      <w:proofErr w:type="gramStart"/>
-      <w:r>
-        <w:t>pionSappeur</w:t>
-      </w:r>
-      <w:proofErr w:type="spellEnd"/>
-      <w:proofErr w:type="gramEnd"/>
-      <w:r>
-        <w:t xml:space="preserve"> : </w:t>
+      <w:r>
+        <w:t xml:space="preserve">pionSappeur : </w:t>
       </w:r>
       <w:r>
         <w:t xml:space="preserve">Unité qui casse </w:t>
@@ -1716,18 +1677,11 @@
           <w:numId w:val="1"/>
         </w:numPr>
       </w:pPr>
-      <w:proofErr w:type="spellStart"/>
-      <w:proofErr w:type="gramStart"/>
       <w:r>
         <w:t>pion</w:t>
       </w:r>
       <w:r>
-        <w:t>Sprinter</w:t>
-      </w:r>
-      <w:proofErr w:type="spellEnd"/>
-      <w:proofErr w:type="gramEnd"/>
-      <w:r>
-        <w:t xml:space="preserve"> </w:t>
+        <w:t xml:space="preserve">Sprinter </w:t>
       </w:r>
       <w:r>
         <w:t xml:space="preserve">: </w:t>
@@ -1747,15 +1701,8 @@
           <w:numId w:val="1"/>
         </w:numPr>
       </w:pPr>
-      <w:proofErr w:type="spellStart"/>
-      <w:proofErr w:type="gramStart"/>
-      <w:r>
-        <w:t>pionJump</w:t>
-      </w:r>
-      <w:proofErr w:type="spellEnd"/>
-      <w:proofErr w:type="gramEnd"/>
-      <w:r>
-        <w:t xml:space="preserve"> : </w:t>
+      <w:r>
+        <w:t xml:space="preserve">pionJump : </w:t>
       </w:r>
       <w:r>
         <w:t xml:space="preserve">Unité qui peut sauter par-dessus un mur </w:t>
@@ -1789,13 +1736,8 @@
       <w:r>
         <w:t xml:space="preserve">Chaque mur va couter un certain nombre de points. A l’initialisation, le joueur dispose d’un nombre de </w:t>
       </w:r>
-      <w:proofErr w:type="spellStart"/>
-      <w:r>
-        <w:t>piece</w:t>
-      </w:r>
-      <w:proofErr w:type="spellEnd"/>
-      <w:r>
-        <w:t xml:space="preserve"> d’or (PO)</w:t>
+      <w:r>
+        <w:t>piece d’or (PO)</w:t>
       </w:r>
       <w:r>
         <w:t xml:space="preserve"> donné et pourra choisir les murs qu’il souhaite pouvoir utiliser. </w:t>
@@ -1814,11 +1756,9 @@
           <w:numId w:val="1"/>
         </w:numPr>
       </w:pPr>
-      <w:proofErr w:type="spellStart"/>
       <w:r>
         <w:t>WallSolide</w:t>
       </w:r>
-      <w:proofErr w:type="spellEnd"/>
       <w:r>
         <w:t xml:space="preserve"> – 2 PO -</w:t>
       </w:r>
@@ -1829,13 +1769,8 @@
         <w:t>Mur incassable</w:t>
       </w:r>
       <w:r>
-        <w:t xml:space="preserve"> et </w:t>
-      </w:r>
-      <w:proofErr w:type="spellStart"/>
-      <w:r>
-        <w:t>insautable</w:t>
-      </w:r>
-      <w:proofErr w:type="spellEnd"/>
+        <w:t xml:space="preserve"> et insautable</w:t>
+      </w:r>
     </w:p>
     <w:p>
       <w:pPr>
@@ -1845,13 +1780,8 @@
           <w:numId w:val="1"/>
         </w:numPr>
       </w:pPr>
-      <w:proofErr w:type="spellStart"/>
-      <w:r>
-        <w:t>WallLong</w:t>
-      </w:r>
-      <w:proofErr w:type="spellEnd"/>
-      <w:r>
-        <w:t xml:space="preserve"> </w:t>
+      <w:r>
+        <w:t xml:space="preserve">WallLong </w:t>
       </w:r>
       <w:r>
         <w:t xml:space="preserve">– 3 PO - </w:t>
@@ -1871,13 +1801,8 @@
           <w:numId w:val="1"/>
         </w:numPr>
       </w:pPr>
-      <w:proofErr w:type="spellStart"/>
-      <w:r>
-        <w:t>WallTempory</w:t>
-      </w:r>
-      <w:proofErr w:type="spellEnd"/>
-      <w:r>
-        <w:t xml:space="preserve"> </w:t>
+      <w:r>
+        <w:t xml:space="preserve">WallTempory </w:t>
       </w:r>
       <w:r>
         <w:t xml:space="preserve">– 1 PO </w:t>
@@ -1903,13 +1828,8 @@
           <w:numId w:val="1"/>
         </w:numPr>
       </w:pPr>
-      <w:proofErr w:type="spellStart"/>
-      <w:r>
-        <w:t>WallDoor</w:t>
-      </w:r>
-      <w:proofErr w:type="spellEnd"/>
-      <w:r>
-        <w:t xml:space="preserve"> </w:t>
+      <w:r>
+        <w:t xml:space="preserve">WallDoor </w:t>
       </w:r>
       <w:r>
         <w:t xml:space="preserve">– 3 PO Mur qui peut être traversé que par le joueur qui l’a posé </w:t>
@@ -1923,13 +1843,8 @@
           <w:numId w:val="1"/>
         </w:numPr>
       </w:pPr>
-      <w:proofErr w:type="spellStart"/>
-      <w:r>
-        <w:t>WallClassic</w:t>
-      </w:r>
-      <w:proofErr w:type="spellEnd"/>
-      <w:r>
-        <w:t xml:space="preserve"> – 1 PO </w:t>
+      <w:r>
+        <w:t xml:space="preserve">WallClassic – 1 PO </w:t>
       </w:r>
     </w:p>
     <w:tbl>
@@ -1950,13 +1865,8 @@
             <w:tcW w:w="1132" w:type="dxa"/>
           </w:tcPr>
           <w:p>
-            <w:proofErr w:type="spellStart"/>
             <w:r>
-              <w:t>Numero</w:t>
-            </w:r>
-            <w:proofErr w:type="spellEnd"/>
-            <w:r>
-              <w:t xml:space="preserve"> du mur</w:t>
+              <w:t>Numero du mur</w:t>
             </w:r>
           </w:p>
         </w:tc>
@@ -2118,13 +2028,8 @@
           </w:tcPr>
           <w:p>
             <w:r>
-              <w:t xml:space="preserve">Wall </w:t>
+              <w:t>Wall Door</w:t>
             </w:r>
-            <w:proofErr w:type="spellStart"/>
-            <w:r>
-              <w:t>Door</w:t>
-            </w:r>
-            <w:proofErr w:type="spellEnd"/>
           </w:p>
         </w:tc>
         <w:tc>
@@ -2161,13 +2066,8 @@
           </w:tcPr>
           <w:p>
             <w:r>
-              <w:t xml:space="preserve">Wall </w:t>
+              <w:t>Wall Tempory</w:t>
             </w:r>
-            <w:proofErr w:type="spellStart"/>
-            <w:r>
-              <w:t>Tempory</w:t>
-            </w:r>
-            <w:proofErr w:type="spellEnd"/>
           </w:p>
         </w:tc>
         <w:tc>
@@ -2192,39 +2092,18 @@
     <w:p/>
     <w:p>
       <w:r>
-        <w:t xml:space="preserve">A l’exception du </w:t>
-      </w:r>
-      <w:proofErr w:type="spellStart"/>
-      <w:r>
-        <w:t>murLong</w:t>
-      </w:r>
-      <w:proofErr w:type="spellEnd"/>
-      <w:r>
-        <w:t xml:space="preserve">, les murs ont une taille de 2 cases // briques. </w:t>
-      </w:r>
-      <w:r>
-        <w:t xml:space="preserve">Chaque mur est caractérisé par un point de départ, une direction </w:t>
-      </w:r>
-      <w:proofErr w:type="gramStart"/>
-      <w:r>
-        <w:t>( haut</w:t>
-      </w:r>
-      <w:proofErr w:type="gramEnd"/>
-      <w:r>
-        <w:t xml:space="preserve">, bas, droite, gauche) et une </w:t>
+        <w:t xml:space="preserve">A l’exception du murLong, les murs ont une taille de 2 cases // briques. </w:t>
+      </w:r>
+      <w:r>
+        <w:t xml:space="preserve">Chaque mur est caractérisé par un point de départ, une direction ( haut, bas, droite, gauche) et une </w:t>
       </w:r>
       <w:r>
         <w:t>longueur.</w:t>
       </w:r>
     </w:p>
     <w:p>
-      <w:proofErr w:type="gramStart"/>
-      <w:r>
-        <w:t>On</w:t>
-      </w:r>
-      <w:proofErr w:type="gramEnd"/>
-      <w:r>
-        <w:t xml:space="preserve"> choisi de donner 15 PO à chaque joueur, valeur qui peut être équilibré par la suite.</w:t>
+      <w:r>
+        <w:t>On choisi de donner 15 PO à chaque joueur, valeur qui peut être équilibré par la suite.</w:t>
       </w:r>
       <w:r>
         <w:t xml:space="preserve"> </w:t>
@@ -2233,15 +2112,7 @@
     <w:p/>
     <w:p>
       <w:r>
-        <w:t xml:space="preserve">On place les murs par une position de départ et une orientation. L’orientation tourne dans le sens horaire </w:t>
-      </w:r>
-      <w:proofErr w:type="gramStart"/>
-      <w:r>
-        <w:t>( comme</w:t>
-      </w:r>
-      <w:proofErr w:type="gramEnd"/>
-      <w:r>
-        <w:t xml:space="preserve"> une montre), en commençant en haut par 0. </w:t>
+        <w:t xml:space="preserve">On place les murs par une position de départ et une orientation. L’orientation tourne dans le sens horaire ( comme une montre), en commençant en haut par 0. </w:t>
       </w:r>
     </w:p>
     <w:tbl>
@@ -2391,23 +2262,7 @@
     <w:p/>
     <w:p>
       <w:r>
-        <w:t xml:space="preserve">Pour faire marcher votre boucle de jeu, vous pouvez faire </w:t>
-      </w:r>
-      <w:proofErr w:type="gramStart"/>
-      <w:r>
-        <w:t>un main</w:t>
-      </w:r>
-      <w:proofErr w:type="gramEnd"/>
-      <w:r>
-        <w:t xml:space="preserve"> qui import model, </w:t>
-      </w:r>
-      <w:proofErr w:type="spellStart"/>
-      <w:r>
-        <w:t>view</w:t>
-      </w:r>
-      <w:proofErr w:type="spellEnd"/>
-      <w:r>
-        <w:t>, présenter.</w:t>
+        <w:t>Pour faire marcher votre boucle de jeu, vous pouvez faire un main qui import model, view, présenter.</w:t>
       </w:r>
       <w:r>
         <w:t xml:space="preserve"> </w:t>
@@ -2435,15 +2290,7 @@
         </w:numPr>
       </w:pPr>
       <w:r>
-        <w:t xml:space="preserve">Appelle de la fonction </w:t>
-      </w:r>
-      <w:proofErr w:type="spellStart"/>
-      <w:r>
-        <w:t>registerTeam</w:t>
-      </w:r>
-      <w:proofErr w:type="spellEnd"/>
-      <w:r>
-        <w:t xml:space="preserve"> avec le pion choisi et le nom de l’équipe. Comportement par défaut : Nom d’équipe : player1, player2, et pion par défaut : pion sprinter. </w:t>
+        <w:t xml:space="preserve">Appelle de la fonction registerTeam avec le pion choisi et le nom de l’équipe. Comportement par défaut : Nom d’équipe : player1, player2, et pion par défaut : pion sprinter. </w:t>
       </w:r>
     </w:p>
     <w:p>
@@ -2455,23 +2302,7 @@
         </w:numPr>
       </w:pPr>
       <w:r>
-        <w:t xml:space="preserve">Appelle de la fonction </w:t>
-      </w:r>
-      <w:proofErr w:type="spellStart"/>
-      <w:r>
-        <w:t>choixMur</w:t>
-      </w:r>
-      <w:proofErr w:type="spellEnd"/>
-      <w:r>
-        <w:t xml:space="preserve">, qui contient l’ensemble des murs acheté par le joueur. Le </w:t>
-      </w:r>
-      <w:proofErr w:type="spellStart"/>
-      <w:r>
-        <w:t>parametre</w:t>
-      </w:r>
-      <w:proofErr w:type="spellEnd"/>
-      <w:r>
-        <w:t xml:space="preserve"> est une liste d’entier, représentant les murs choisis. Comportement par défaut : Que des murs </w:t>
+        <w:t xml:space="preserve">Appelle de la fonction choixMur, qui contient l’ensemble des murs acheté par le joueur. Le parametre est une liste d’entier, représentant les murs choisis. Comportement par défaut : Que des murs </w:t>
       </w:r>
       <w:r>
         <w:t xml:space="preserve">classiques. </w:t>
@@ -2491,20 +2322,7 @@
         </w:numPr>
       </w:pPr>
       <w:r>
-        <w:t xml:space="preserve">Afin de gérer le tour par tour, il est nécessaire de commencer la boucle de jeu par l’appel à la fonction </w:t>
-      </w:r>
-      <w:proofErr w:type="spellStart"/>
-      <w:proofErr w:type="gramStart"/>
-      <w:r>
-        <w:t>askPriority</w:t>
-      </w:r>
-      <w:proofErr w:type="spellEnd"/>
-      <w:r>
-        <w:t>(</w:t>
-      </w:r>
-      <w:proofErr w:type="gramEnd"/>
-      <w:r>
-        <w:t xml:space="preserve">). Cette fonction est bloquante, c’est-à-dire que votre programme sera bloqué dans cette fonction tant que ce n’est pas à votre tour de jouer. Votre programme sera donc en « pause ». Cette fonction renvoie l’état de la partie sous la forme d’une matrice (à définir plus précisément), qui représente l’état de la partie : </w:t>
+        <w:t xml:space="preserve">Afin de gérer le tour par tour, il est nécessaire de commencer la boucle de jeu par l’appel à la fonction askPriority(). Cette fonction est bloquante, c’est-à-dire que votre programme sera bloqué dans cette fonction tant que ce n’est pas à votre tour de jouer. Votre programme sera donc en « pause ». Cette fonction renvoie l’état de la partie sous la forme d’une matrice (à définir plus précisément), qui représente l’état de la partie : </w:t>
       </w:r>
     </w:p>
     <w:p>
@@ -2540,23 +2358,7 @@
         <w:ind w:left="1070"/>
       </w:pPr>
       <w:r>
-        <w:t xml:space="preserve">La forme sera probablement une liste de liste rempli de </w:t>
-      </w:r>
-      <w:proofErr w:type="spellStart"/>
-      <w:r>
-        <w:t>caractere</w:t>
-      </w:r>
-      <w:proofErr w:type="spellEnd"/>
-      <w:r>
-        <w:t xml:space="preserve">, chaque </w:t>
-      </w:r>
-      <w:proofErr w:type="spellStart"/>
-      <w:r>
-        <w:t>caractere</w:t>
-      </w:r>
-      <w:proofErr w:type="spellEnd"/>
-      <w:r>
-        <w:t xml:space="preserve"> représentera un type d’élément sur le plateau. </w:t>
+        <w:t xml:space="preserve">La forme sera probablement une liste de liste rempli de caractere, chaque caractere représentera un type d’élément sur le plateau. </w:t>
       </w:r>
     </w:p>
     <w:p>
@@ -2606,13 +2408,9 @@
           <w:numId w:val="1"/>
         </w:numPr>
       </w:pPr>
-      <w:proofErr w:type="spellStart"/>
-      <w:proofErr w:type="gramStart"/>
       <w:r>
         <w:t>placementMur</w:t>
       </w:r>
-      <w:proofErr w:type="spellEnd"/>
-      <w:proofErr w:type="gramEnd"/>
       <w:r>
         <w:t xml:space="preserve"> </w:t>
       </w:r>
@@ -2622,11 +2420,9 @@
       <w:r>
         <w:t>Les paramètres sont le type de mur (</w:t>
       </w:r>
-      <w:proofErr w:type="spellStart"/>
-      <w:r>
-        <w:t>numero</w:t>
-      </w:r>
-      <w:proofErr w:type="spellEnd"/>
+      <w:r>
+        <w:t>numéro</w:t>
+      </w:r>
       <w:r>
         <w:t>, voir plus haut</w:t>
       </w:r>
@@ -2637,15 +2433,7 @@
         <w:t xml:space="preserve"> la position du début du mur</w:t>
       </w:r>
       <w:r>
-        <w:t xml:space="preserve"> </w:t>
-      </w:r>
-      <w:proofErr w:type="gramStart"/>
-      <w:r>
-        <w:t>( deux</w:t>
-      </w:r>
-      <w:proofErr w:type="gramEnd"/>
-      <w:r>
-        <w:t xml:space="preserve"> coordonnées, X et Y)</w:t>
+        <w:t xml:space="preserve"> (deux coordonnées, X et Y)</w:t>
       </w:r>
       <w:r>
         <w:t>, et une orientation</w:t>
@@ -2671,37 +2459,14 @@
           <w:numId w:val="1"/>
         </w:numPr>
       </w:pPr>
-      <w:proofErr w:type="spellStart"/>
       <w:r>
         <w:t>UtilisationPouvoir</w:t>
       </w:r>
-      <w:proofErr w:type="spellEnd"/>
-      <w:r>
-        <w:t xml:space="preserve">. On active un pouvoir, et choisi une direction pour le sens d’application. Le jumper se déplace donc de deux places dans </w:t>
-      </w:r>
-      <w:proofErr w:type="spellStart"/>
-      <w:r>
-        <w:t>la</w:t>
-      </w:r>
-      <w:proofErr w:type="spellEnd"/>
-      <w:r>
-        <w:t xml:space="preserve"> direction données, le sauteur se déplace, si le mur n’est pas un mur infranchissable, et le </w:t>
-      </w:r>
-      <w:proofErr w:type="spellStart"/>
-      <w:r>
-        <w:t>sappeur</w:t>
-      </w:r>
-      <w:proofErr w:type="spellEnd"/>
-      <w:r>
-        <w:t xml:space="preserve"> détruit le mur s’il existe et se déplace. </w:t>
-      </w:r>
-      <w:proofErr w:type="gramStart"/>
-      <w:r>
-        <w:t>comportement</w:t>
-      </w:r>
-      <w:proofErr w:type="gramEnd"/>
-      <w:r>
-        <w:t xml:space="preserve"> par défaut </w:t>
+      <w:r>
+        <w:t xml:space="preserve">. On active un pouvoir, et choisi une direction pour le sens d’application. Le jumper se déplace donc de deux places dans la direction données, le sauteur se déplace, si le mur n’est pas un mur infranchissable, et le sappeur détruit le mur s’il existe et se déplace. </w:t>
+      </w:r>
+      <w:r>
+        <w:t>comportement par défaut </w:t>
       </w:r>
       <w:r>
         <w:t>Déplacement dans l’orientation choisi.</w:t>
@@ -2922,7 +2687,6 @@
       <w:r>
         <w:t xml:space="preserve">L’application du premier semestre aura une </w:t>
       </w:r>
-      <w:proofErr w:type="spellStart"/>
       <w:r>
         <w:rPr>
           <w:b/>
@@ -2930,7 +2694,6 @@
         </w:rPr>
         <w:t>view</w:t>
       </w:r>
-      <w:proofErr w:type="spellEnd"/>
       <w:r>
         <w:t xml:space="preserve"> passant par la console, et un </w:t>
       </w:r>
@@ -2984,15 +2747,7 @@
           <w:b/>
           <w:bCs/>
         </w:rPr>
-        <w:t xml:space="preserve">Modèle Vue </w:t>
-      </w:r>
-      <w:proofErr w:type="spellStart"/>
-      <w:r>
-        <w:rPr>
-          <w:b/>
-          <w:bCs/>
-        </w:rPr>
-        <w:t>Pr</w:t>
+        <w:t>Modèle Vue Pr</w:t>
       </w:r>
       <w:r>
         <w:rPr>
@@ -3008,50 +2763,16 @@
         </w:rPr>
         <w:t>senteur</w:t>
       </w:r>
-      <w:proofErr w:type="spellEnd"/>
-      <w:r>
-        <w:t xml:space="preserve"> </w:t>
-      </w:r>
-      <w:proofErr w:type="gramStart"/>
-      <w:r>
-        <w:t>( MVP</w:t>
-      </w:r>
-      <w:proofErr w:type="gramEnd"/>
-      <w:r>
-        <w:t xml:space="preserve"> – </w:t>
+      <w:r>
+        <w:t xml:space="preserve"> ( MVP – </w:t>
       </w:r>
       <w:r>
         <w:rPr>
           <w:b/>
           <w:bCs/>
         </w:rPr>
-        <w:t xml:space="preserve">Model </w:t>
-      </w:r>
-      <w:proofErr w:type="spellStart"/>
-      <w:r>
-        <w:rPr>
-          <w:b/>
-          <w:bCs/>
-        </w:rPr>
-        <w:t>View</w:t>
-      </w:r>
-      <w:proofErr w:type="spellEnd"/>
-      <w:r>
-        <w:rPr>
-          <w:b/>
-          <w:bCs/>
-        </w:rPr>
-        <w:t xml:space="preserve"> </w:t>
-      </w:r>
-      <w:proofErr w:type="spellStart"/>
-      <w:r>
-        <w:rPr>
-          <w:b/>
-          <w:bCs/>
-        </w:rPr>
-        <w:t>Presenter</w:t>
-      </w:r>
-      <w:proofErr w:type="spellEnd"/>
+        <w:t>Model View Presenter</w:t>
+      </w:r>
       <w:r>
         <w:t xml:space="preserve">) vu en cours afin de séparer proprement les trois fonctionnalités. Chacune de ces fonctionnalités peut être constitué de plusieurs classes. </w:t>
       </w:r>
@@ -3060,7 +2781,6 @@
       <w:r>
         <w:t xml:space="preserve">Dans un 2eme temps, il peut être envisager d’utiliser des classes abstraites pour définir les fonctionnalités minimales du model, de la </w:t>
       </w:r>
-      <w:proofErr w:type="spellStart"/>
       <w:r>
         <w:rPr>
           <w:b/>
@@ -3075,11 +2795,9 @@
         </w:rPr>
         <w:t>iew</w:t>
       </w:r>
-      <w:proofErr w:type="spellEnd"/>
       <w:r>
         <w:t xml:space="preserve"> et du </w:t>
       </w:r>
-      <w:proofErr w:type="spellStart"/>
       <w:r>
         <w:rPr>
           <w:b/>
@@ -3094,11 +2812,9 @@
         </w:rPr>
         <w:t>resenter</w:t>
       </w:r>
-      <w:proofErr w:type="spellEnd"/>
       <w:r>
         <w:t xml:space="preserve">. Des classes de </w:t>
       </w:r>
-      <w:proofErr w:type="spellStart"/>
       <w:r>
         <w:rPr>
           <w:b/>
@@ -3106,7 +2822,6 @@
         </w:rPr>
         <w:t>view</w:t>
       </w:r>
-      <w:proofErr w:type="spellEnd"/>
       <w:r>
         <w:t xml:space="preserve">, </w:t>
       </w:r>
@@ -3120,7 +2835,6 @@
       <w:r>
         <w:t xml:space="preserve"> et </w:t>
       </w:r>
-      <w:proofErr w:type="spellStart"/>
       <w:r>
         <w:rPr>
           <w:b/>
@@ -3142,7 +2856,6 @@
         </w:rPr>
         <w:t>senter</w:t>
       </w:r>
-      <w:proofErr w:type="spellEnd"/>
       <w:r>
         <w:t xml:space="preserve"> concrète seront donc créés en héritant de leur contrepartie abstraite. </w:t>
       </w:r>

</xml_diff>